<commit_message>
adding 12plants peaks annotation and paper edits
</commit_message>
<xml_diff>
--- a/notes/coding/Methods for genome annotation and circle plots.docx
+++ b/notes/coding/Methods for genome annotation and circle plots.docx
@@ -102,6 +102,11 @@
           <w:ilvl w:val="0"/>
           <w:numId w:val="1"/>
         </w:numPr>
+        <w:rPr>
+          <w:rStyle w:val="Hyperlink"/>
+          <w:color w:val="auto"/>
+          <w:u w:val="none"/>
+        </w:rPr>
       </w:pPr>
       <w:r>
         <w:t xml:space="preserve">Strawberry and activestate look similar. Trying strawberry </w:t>
@@ -115,6 +120,59 @@
         </w:r>
       </w:hyperlink>
     </w:p>
+    <w:p/>
+    <w:p>
+      <w:r>
+        <w:t xml:space="preserve">Save as </w:t>
+      </w:r>
+      <w:r>
+        <w:t>data/SNPdat_Annotate/Final_annots/…</w:t>
+      </w:r>
+      <w:bookmarkStart w:id="0" w:name="_GoBack"/>
+      <w:bookmarkEnd w:id="0"/>
+      <w:r>
+        <w:t>_FORPERL.txt with the following format:</w:t>
+      </w:r>
+    </w:p>
+    <w:p>
+      <w:r>
+        <w:t>chromosome_id</w:t>
+      </w:r>
+      <w:r>
+        <w:tab/>
+        <w:t>position</w:t>
+      </w:r>
+      <w:r>
+        <w:tab/>
+        <w:t>mutation</w:t>
+      </w:r>
+    </w:p>
+    <w:p>
+      <w:r>
+        <w:t>Chromosome1</w:t>
+      </w:r>
+      <w:r>
+        <w:tab/>
+        <w:t>12045</w:t>
+      </w:r>
+      <w:r>
+        <w:tab/>
+        <w:t>A</w:t>
+      </w:r>
+    </w:p>
+    <w:p>
+      <w:r>
+        <w:t>Chromosome1</w:t>
+      </w:r>
+      <w:r>
+        <w:tab/>
+        <w:t>51226</w:t>
+      </w:r>
+      <w:r>
+        <w:tab/>
+        <w:t>A</w:t>
+      </w:r>
+    </w:p>
     <w:p>
       <w:pPr>
         <w:ind w:left="360"/>
@@ -183,8 +241,6 @@
         </w:rPr>
         <w:t>SNPdat_</w:t>
       </w:r>
-      <w:bookmarkStart w:id="0" w:name="_GoBack"/>
-      <w:bookmarkEnd w:id="0"/>
       <w:r>
         <w:rPr>
           <w:rFonts w:ascii="Courier New" w:eastAsia="Times New Roman" w:hAnsi="Courier New" w:cs="Courier New"/>
@@ -242,9 +298,94 @@
         <w:t>perl Programs/SNPdat_package_v1.0.5/SNPdat_v1.0.5.pl -i Projects/BcSolGWAS/data/Annotate/Domestication_TopSNPs_SegLong_trueMAF20_10NA_FORPERL.txt -f Projects/BcSolGWAS/data/Annotate/suziT4.fasta -g Projects/BcSolGWAS/data/Annotate/genes_Chromosome.gtf</w:t>
       </w:r>
     </w:p>
+    <w:p>
+      <w:pPr>
+        <w:rPr>
+          <w:rFonts w:ascii="Courier New" w:eastAsia="Times New Roman" w:hAnsi="Courier New" w:cs="Courier New"/>
+          <w:sz w:val="20"/>
+          <w:szCs w:val="20"/>
+        </w:rPr>
+      </w:pPr>
+    </w:p>
+    <w:p>
+      <w:pPr>
+        <w:rPr>
+          <w:rFonts w:ascii="Courier New" w:eastAsia="Times New Roman" w:hAnsi="Courier New" w:cs="Courier New"/>
+          <w:sz w:val="20"/>
+          <w:szCs w:val="20"/>
+        </w:rPr>
+      </w:pPr>
+      <w:r>
+        <w:rPr>
+          <w:rFonts w:ascii="Courier New" w:eastAsia="Times New Roman" w:hAnsi="Courier New" w:cs="Courier New"/>
+          <w:sz w:val="20"/>
+          <w:szCs w:val="20"/>
+        </w:rPr>
+        <w:t>For High overlap SNPs (HOSNPs)</w:t>
+      </w:r>
+    </w:p>
+    <w:p>
+      <w:pPr>
+        <w:rPr>
+          <w:rFonts w:ascii="Courier New" w:eastAsia="Times New Roman" w:hAnsi="Courier New" w:cs="Courier New"/>
+          <w:sz w:val="20"/>
+          <w:szCs w:val="20"/>
+        </w:rPr>
+      </w:pPr>
+      <w:r>
+        <w:rPr>
+          <w:rFonts w:ascii="Courier New" w:eastAsia="Times New Roman" w:hAnsi="Courier New" w:cs="Courier New"/>
+          <w:sz w:val="20"/>
+          <w:szCs w:val="20"/>
+        </w:rPr>
+        <w:t>perl Programs/SNPdat_package_v1.0.5/SNPdat_v1.0.5.pl -i Projects/BcSolGWAS/data/</w:t>
+      </w:r>
+      <w:r>
+        <w:rPr>
+          <w:rFonts w:ascii="Courier New" w:eastAsia="Times New Roman" w:hAnsi="Courier New" w:cs="Courier New"/>
+          <w:sz w:val="20"/>
+          <w:szCs w:val="20"/>
+        </w:rPr>
+        <w:t>SNPdat_</w:t>
+      </w:r>
+      <w:r>
+        <w:rPr>
+          <w:rFonts w:ascii="Courier New" w:eastAsia="Times New Roman" w:hAnsi="Courier New" w:cs="Courier New"/>
+          <w:sz w:val="20"/>
+          <w:szCs w:val="20"/>
+        </w:rPr>
+        <w:t>Annotate/Domestication_TopSNPs_SegLong_trueMAF20_10NA_FORPERL.txt -f Projects/BcSolGWAS/data/Annotate/suziT4.fasta -g Projects/BcSolGWAS/data/</w:t>
+      </w:r>
+      <w:r>
+        <w:rPr>
+          <w:rFonts w:ascii="Courier New" w:eastAsia="Times New Roman" w:hAnsi="Courier New" w:cs="Courier New"/>
+          <w:sz w:val="20"/>
+          <w:szCs w:val="20"/>
+        </w:rPr>
+        <w:t>SNPdat_</w:t>
+      </w:r>
+      <w:r>
+        <w:rPr>
+          <w:rFonts w:ascii="Courier New" w:eastAsia="Times New Roman" w:hAnsi="Courier New" w:cs="Courier New"/>
+          <w:sz w:val="20"/>
+          <w:szCs w:val="20"/>
+        </w:rPr>
+        <w:t>Annotate/genes_Chromosome.gtf</w:t>
+      </w:r>
+    </w:p>
+    <w:p>
+      <w:pPr>
+        <w:rPr>
+          <w:rFonts w:ascii="Courier New" w:eastAsia="Times New Roman" w:hAnsi="Courier New" w:cs="Courier New"/>
+          <w:sz w:val="20"/>
+          <w:szCs w:val="20"/>
+        </w:rPr>
+      </w:pPr>
+    </w:p>
     <w:p/>
     <w:p>
       <w:r>
+        <w:lastRenderedPageBreak/>
         <w:t>Optional usage: -o output_file</w:t>
       </w:r>
     </w:p>
@@ -339,7 +480,6 @@
         <w:spacing w:before="150" w:after="150"/>
       </w:pPr>
       <w:r>
-        <w:lastRenderedPageBreak/>
         <w:t xml:space="preserve">From: </w:t>
       </w:r>
       <w:r>

</xml_diff>

<commit_message>
annotating Hi Overlap from 12 plants
</commit_message>
<xml_diff>
--- a/notes/coding/Methods for genome annotation and circle plots.docx
+++ b/notes/coding/Methods for genome annotation and circle plots.docx
@@ -20,8 +20,13 @@
     </w:p>
     <w:p/>
     <w:p>
-      <w:r>
-        <w:t xml:space="preserve">Fasta sequences for each isolate: </w:t>
+      <w:proofErr w:type="spellStart"/>
+      <w:r>
+        <w:t>Fasta</w:t>
+      </w:r>
+      <w:proofErr w:type="spellEnd"/>
+      <w:r>
+        <w:t xml:space="preserve"> sequences for each isolate: </w:t>
       </w:r>
       <w:r>
         <w:t>C:\Users\nesoltis\Documents\Projects\BcSolGWAS\data\genome\WGS</w:t>
@@ -40,11 +45,19 @@
           <w:b/>
         </w:rPr>
       </w:pPr>
+      <w:proofErr w:type="spellStart"/>
       <w:r>
         <w:rPr>
           <w:b/>
         </w:rPr>
-        <w:t xml:space="preserve">SNPdat to annotate SNPs </w:t>
+        <w:t>SNPdat</w:t>
+      </w:r>
+      <w:proofErr w:type="spellEnd"/>
+      <w:r>
+        <w:rPr>
+          <w:b/>
+        </w:rPr>
+        <w:t xml:space="preserve"> to annotate SNPs </w:t>
       </w:r>
     </w:p>
     <w:p>
@@ -68,13 +81,23 @@
       </w:hyperlink>
     </w:p>
     <w:p>
-      <w:r>
-        <w:t>package and manual is now in Programs folder</w:t>
-      </w:r>
-    </w:p>
-    <w:p>
-      <w:r>
-        <w:t xml:space="preserve">need Perl to run. </w:t>
+      <w:proofErr w:type="gramStart"/>
+      <w:r>
+        <w:t>package</w:t>
+      </w:r>
+      <w:proofErr w:type="gramEnd"/>
+      <w:r>
+        <w:t xml:space="preserve"> and manual is now in Programs folder</w:t>
+      </w:r>
+    </w:p>
+    <w:p>
+      <w:proofErr w:type="gramStart"/>
+      <w:r>
+        <w:t>need</w:t>
+      </w:r>
+      <w:proofErr w:type="gramEnd"/>
+      <w:r>
+        <w:t xml:space="preserve"> Perl to run. </w:t>
       </w:r>
     </w:p>
     <w:p>
@@ -86,14 +109,43 @@
         </w:numPr>
       </w:pPr>
       <w:r>
-        <w:t>Options for Windows: linux emulator</w:t>
+        <w:t xml:space="preserve">Options for Windows: </w:t>
+      </w:r>
+      <w:proofErr w:type="spellStart"/>
+      <w:r>
+        <w:t>linux</w:t>
+      </w:r>
+      <w:proofErr w:type="spellEnd"/>
+      <w:r>
+        <w:t xml:space="preserve"> emulator</w:t>
       </w:r>
       <w:r>
         <w:t xml:space="preserve"> (Cygwin) </w:t>
       </w:r>
       <w:r>
-        <w:t>/ strawberry perl/ activestate perl</w:t>
-      </w:r>
+        <w:t xml:space="preserve">/ strawberry </w:t>
+      </w:r>
+      <w:proofErr w:type="spellStart"/>
+      <w:r>
+        <w:t>perl</w:t>
+      </w:r>
+      <w:proofErr w:type="spellEnd"/>
+      <w:r>
+        <w:t xml:space="preserve">/ </w:t>
+      </w:r>
+      <w:proofErr w:type="spellStart"/>
+      <w:r>
+        <w:t>activestate</w:t>
+      </w:r>
+      <w:proofErr w:type="spellEnd"/>
+      <w:r>
+        <w:t xml:space="preserve"> </w:t>
+      </w:r>
+      <w:proofErr w:type="spellStart"/>
+      <w:r>
+        <w:t>perl</w:t>
+      </w:r>
+      <w:proofErr w:type="spellEnd"/>
     </w:p>
     <w:p>
       <w:pPr>
@@ -109,7 +161,15 @@
         </w:rPr>
       </w:pPr>
       <w:r>
-        <w:t xml:space="preserve">Strawberry and activestate look similar. Trying strawberry </w:t>
+        <w:t xml:space="preserve">Strawberry and </w:t>
+      </w:r>
+      <w:proofErr w:type="spellStart"/>
+      <w:r>
+        <w:t>activestate</w:t>
+      </w:r>
+      <w:proofErr w:type="spellEnd"/>
+      <w:r>
+        <w:t xml:space="preserve"> look similar. Trying strawberry </w:t>
       </w:r>
       <w:hyperlink r:id="rId8" w:history="1">
         <w:r>
@@ -123,21 +183,33 @@
     <w:p/>
     <w:p>
       <w:r>
-        <w:t xml:space="preserve">Save as </w:t>
-      </w:r>
-      <w:r>
-        <w:t>data/SNPdat_Annotate/Final_annots/…</w:t>
-      </w:r>
-      <w:bookmarkStart w:id="0" w:name="_GoBack"/>
-      <w:bookmarkEnd w:id="0"/>
-      <w:r>
-        <w:t>_FORPERL.txt with the following format:</w:t>
-      </w:r>
-    </w:p>
-    <w:p>
+        <w:t>Save as data/</w:t>
+      </w:r>
+      <w:proofErr w:type="spellStart"/>
+      <w:r>
+        <w:t>SNPdat_Annotate</w:t>
+      </w:r>
+      <w:proofErr w:type="spellEnd"/>
+      <w:r>
+        <w:t>/</w:t>
+      </w:r>
+      <w:proofErr w:type="spellStart"/>
+      <w:r>
+        <w:t>Final_annots</w:t>
+      </w:r>
+      <w:proofErr w:type="spellEnd"/>
+      <w:r>
+        <w:t>/…_FORPERL.txt with the following format:</w:t>
+      </w:r>
+    </w:p>
+    <w:p>
+      <w:proofErr w:type="spellStart"/>
+      <w:proofErr w:type="gramStart"/>
       <w:r>
         <w:t>chromosome_id</w:t>
       </w:r>
+      <w:proofErr w:type="spellEnd"/>
+      <w:proofErr w:type="gramEnd"/>
       <w:r>
         <w:tab/>
         <w:t>position</w:t>
@@ -188,7 +260,25 @@
     </w:p>
     <w:p>
       <w:r>
-        <w:t>&gt; perl Programs\SNPdat_package_ v1.0.5\SNPdat_v1.0.5.pl</w:t>
+        <w:t xml:space="preserve">&gt; </w:t>
+      </w:r>
+      <w:proofErr w:type="spellStart"/>
+      <w:proofErr w:type="gramStart"/>
+      <w:r>
+        <w:t>perl</w:t>
+      </w:r>
+      <w:proofErr w:type="spellEnd"/>
+      <w:proofErr w:type="gramEnd"/>
+      <w:r>
+        <w:t xml:space="preserve"> Programs\</w:t>
+      </w:r>
+      <w:proofErr w:type="spellStart"/>
+      <w:r>
+        <w:t>SNPdat_package</w:t>
+      </w:r>
+      <w:proofErr w:type="spellEnd"/>
+      <w:r>
+        <w:t>_ v1.0.5\SNPdat_v1.0.5.pl</w:t>
       </w:r>
     </w:p>
     <w:p/>
@@ -199,11 +289,56 @@
         <w:spacing w:before="150" w:after="150"/>
       </w:pPr>
       <w:r>
-        <w:t>Usage: perl SNPdat –I Input_file –f Fasta_file –g</w:t>
-      </w:r>
-      <w:r>
-        <w:t xml:space="preserve"> Gene_transfer_file</w:t>
-      </w:r>
+        <w:t xml:space="preserve">Usage: </w:t>
+      </w:r>
+      <w:proofErr w:type="spellStart"/>
+      <w:r>
+        <w:t>perl</w:t>
+      </w:r>
+      <w:proofErr w:type="spellEnd"/>
+      <w:r>
+        <w:t xml:space="preserve"> </w:t>
+      </w:r>
+      <w:proofErr w:type="spellStart"/>
+      <w:r>
+        <w:t>SNPdat</w:t>
+      </w:r>
+      <w:proofErr w:type="spellEnd"/>
+      <w:r>
+        <w:t xml:space="preserve"> –</w:t>
+      </w:r>
+      <w:proofErr w:type="spellStart"/>
+      <w:r>
+        <w:t>i</w:t>
+      </w:r>
+      <w:proofErr w:type="spellEnd"/>
+      <w:r>
+        <w:t xml:space="preserve"> </w:t>
+      </w:r>
+      <w:proofErr w:type="spellStart"/>
+      <w:r>
+        <w:t>Input_file</w:t>
+      </w:r>
+      <w:proofErr w:type="spellEnd"/>
+      <w:r>
+        <w:t xml:space="preserve"> –f </w:t>
+      </w:r>
+      <w:proofErr w:type="spellStart"/>
+      <w:r>
+        <w:t>Fasta_file</w:t>
+      </w:r>
+      <w:proofErr w:type="spellEnd"/>
+      <w:r>
+        <w:t xml:space="preserve"> –g</w:t>
+      </w:r>
+      <w:r>
+        <w:t xml:space="preserve"> </w:t>
+      </w:r>
+      <w:proofErr w:type="spellStart"/>
+      <w:r>
+        <w:t>Gene_transfer_file</w:t>
+      </w:r>
+      <w:proofErr w:type="spellEnd"/>
     </w:p>
     <w:p>
       <w:r>
@@ -225,13 +360,43 @@
           <w:szCs w:val="20"/>
         </w:rPr>
       </w:pPr>
-      <w:r>
-        <w:rPr>
-          <w:rFonts w:ascii="Courier New" w:eastAsia="Times New Roman" w:hAnsi="Courier New" w:cs="Courier New"/>
-          <w:sz w:val="20"/>
-          <w:szCs w:val="20"/>
-        </w:rPr>
-        <w:t>perl Programs/SNPdat_package_v1.0.5/SNPdat_v1.0.5.pl -i Projects/BcSolGWAS/data/</w:t>
+      <w:proofErr w:type="spellStart"/>
+      <w:proofErr w:type="gramStart"/>
+      <w:r>
+        <w:rPr>
+          <w:rFonts w:ascii="Courier New" w:eastAsia="Times New Roman" w:hAnsi="Courier New" w:cs="Courier New"/>
+          <w:sz w:val="20"/>
+          <w:szCs w:val="20"/>
+        </w:rPr>
+        <w:t>perl</w:t>
+      </w:r>
+      <w:proofErr w:type="spellEnd"/>
+      <w:proofErr w:type="gramEnd"/>
+      <w:r>
+        <w:rPr>
+          <w:rFonts w:ascii="Courier New" w:eastAsia="Times New Roman" w:hAnsi="Courier New" w:cs="Courier New"/>
+          <w:sz w:val="20"/>
+          <w:szCs w:val="20"/>
+        </w:rPr>
+        <w:t xml:space="preserve"> Programs/SNPdat_package_v1.0.5/SNPdat_v1.0.5.pl -</w:t>
+      </w:r>
+      <w:proofErr w:type="spellStart"/>
+      <w:r>
+        <w:rPr>
+          <w:rFonts w:ascii="Courier New" w:eastAsia="Times New Roman" w:hAnsi="Courier New" w:cs="Courier New"/>
+          <w:sz w:val="20"/>
+          <w:szCs w:val="20"/>
+        </w:rPr>
+        <w:t>i</w:t>
+      </w:r>
+      <w:proofErr w:type="spellEnd"/>
+      <w:r>
+        <w:rPr>
+          <w:rFonts w:ascii="Courier New" w:eastAsia="Times New Roman" w:hAnsi="Courier New" w:cs="Courier New"/>
+          <w:sz w:val="20"/>
+          <w:szCs w:val="20"/>
+        </w:rPr>
+        <w:t xml:space="preserve"> Projects/BcSolGWAS/data/</w:t>
       </w:r>
       <w:r>
         <w:rPr>
@@ -247,8 +412,45 @@
           <w:sz w:val="20"/>
           <w:szCs w:val="20"/>
         </w:rPr>
-        <w:t>Annotate/Domestication_TopSNPs_SegLong_trueMAF20_10NA_FORPERL.txt -f Projects/BcSolGWAS/data/Annotate/suziT4.fasta -g Projects/BcSolGWAS/data/</w:t>
-      </w:r>
+        <w:t>Annotate/Domestication_TopSNPs_SegLong_trueMAF20_10NA_FORPERL.txt -f Projects/</w:t>
+      </w:r>
+      <w:proofErr w:type="spellStart"/>
+      <w:r>
+        <w:rPr>
+          <w:rFonts w:ascii="Courier New" w:eastAsia="Times New Roman" w:hAnsi="Courier New" w:cs="Courier New"/>
+          <w:sz w:val="20"/>
+          <w:szCs w:val="20"/>
+        </w:rPr>
+        <w:t>BcSolGWAS</w:t>
+      </w:r>
+      <w:proofErr w:type="spellEnd"/>
+      <w:r>
+        <w:rPr>
+          <w:rFonts w:ascii="Courier New" w:eastAsia="Times New Roman" w:hAnsi="Courier New" w:cs="Courier New"/>
+          <w:sz w:val="20"/>
+          <w:szCs w:val="20"/>
+        </w:rPr>
+        <w:t>/data/Annotate/suziT4.fasta -g Projects/</w:t>
+      </w:r>
+      <w:proofErr w:type="spellStart"/>
+      <w:r>
+        <w:rPr>
+          <w:rFonts w:ascii="Courier New" w:eastAsia="Times New Roman" w:hAnsi="Courier New" w:cs="Courier New"/>
+          <w:sz w:val="20"/>
+          <w:szCs w:val="20"/>
+        </w:rPr>
+        <w:t>BcSolGWAS</w:t>
+      </w:r>
+      <w:proofErr w:type="spellEnd"/>
+      <w:r>
+        <w:rPr>
+          <w:rFonts w:ascii="Courier New" w:eastAsia="Times New Roman" w:hAnsi="Courier New" w:cs="Courier New"/>
+          <w:sz w:val="20"/>
+          <w:szCs w:val="20"/>
+        </w:rPr>
+        <w:t>/data/</w:t>
+      </w:r>
+      <w:proofErr w:type="spellStart"/>
       <w:r>
         <w:rPr>
           <w:rFonts w:ascii="Courier New" w:eastAsia="Times New Roman" w:hAnsi="Courier New" w:cs="Courier New"/>
@@ -263,13 +465,40 @@
           <w:sz w:val="20"/>
           <w:szCs w:val="20"/>
         </w:rPr>
-        <w:t>Annotate/genes_Chromosome.gtf</w:t>
-      </w:r>
+        <w:t>Annotate</w:t>
+      </w:r>
+      <w:proofErr w:type="spellEnd"/>
+      <w:r>
+        <w:rPr>
+          <w:rFonts w:ascii="Courier New" w:eastAsia="Times New Roman" w:hAnsi="Courier New" w:cs="Courier New"/>
+          <w:sz w:val="20"/>
+          <w:szCs w:val="20"/>
+        </w:rPr>
+        <w:t>/</w:t>
+      </w:r>
+      <w:proofErr w:type="spellStart"/>
+      <w:r>
+        <w:rPr>
+          <w:rFonts w:ascii="Courier New" w:eastAsia="Times New Roman" w:hAnsi="Courier New" w:cs="Courier New"/>
+          <w:sz w:val="20"/>
+          <w:szCs w:val="20"/>
+        </w:rPr>
+        <w:t>genes_Chromosome.gtf</w:t>
+      </w:r>
+      <w:proofErr w:type="spellEnd"/>
     </w:p>
     <w:p/>
     <w:p>
       <w:r>
-        <w:t>For IndPlants:</w:t>
+        <w:t xml:space="preserve">For </w:t>
+      </w:r>
+      <w:proofErr w:type="spellStart"/>
+      <w:r>
+        <w:t>IndPlants</w:t>
+      </w:r>
+      <w:proofErr w:type="spellEnd"/>
+      <w:r>
+        <w:t>:</w:t>
       </w:r>
     </w:p>
     <w:p>
@@ -289,14 +518,90 @@
           <w:szCs w:val="20"/>
         </w:rPr>
       </w:pPr>
-      <w:r>
-        <w:rPr>
-          <w:rFonts w:ascii="Courier New" w:eastAsia="Times New Roman" w:hAnsi="Courier New" w:cs="Courier New"/>
-          <w:sz w:val="20"/>
-          <w:szCs w:val="20"/>
-        </w:rPr>
-        <w:t>perl Programs/SNPdat_package_v1.0.5/SNPdat_v1.0.5.pl -i Projects/BcSolGWAS/data/Annotate/Domestication_TopSNPs_SegLong_trueMAF20_10NA_FORPERL.txt -f Projects/BcSolGWAS/data/Annotate/suziT4.fasta -g Projects/BcSolGWAS/data/Annotate/genes_Chromosome.gtf</w:t>
-      </w:r>
+      <w:proofErr w:type="spellStart"/>
+      <w:proofErr w:type="gramStart"/>
+      <w:r>
+        <w:rPr>
+          <w:rFonts w:ascii="Courier New" w:eastAsia="Times New Roman" w:hAnsi="Courier New" w:cs="Courier New"/>
+          <w:sz w:val="20"/>
+          <w:szCs w:val="20"/>
+        </w:rPr>
+        <w:t>perl</w:t>
+      </w:r>
+      <w:proofErr w:type="spellEnd"/>
+      <w:proofErr w:type="gramEnd"/>
+      <w:r>
+        <w:rPr>
+          <w:rFonts w:ascii="Courier New" w:eastAsia="Times New Roman" w:hAnsi="Courier New" w:cs="Courier New"/>
+          <w:sz w:val="20"/>
+          <w:szCs w:val="20"/>
+        </w:rPr>
+        <w:t xml:space="preserve"> Programs/SNPdat_package_v1.0.5/SNPdat_v1.0.5.pl -</w:t>
+      </w:r>
+      <w:proofErr w:type="spellStart"/>
+      <w:r>
+        <w:rPr>
+          <w:rFonts w:ascii="Courier New" w:eastAsia="Times New Roman" w:hAnsi="Courier New" w:cs="Courier New"/>
+          <w:sz w:val="20"/>
+          <w:szCs w:val="20"/>
+        </w:rPr>
+        <w:t>i</w:t>
+      </w:r>
+      <w:proofErr w:type="spellEnd"/>
+      <w:r>
+        <w:rPr>
+          <w:rFonts w:ascii="Courier New" w:eastAsia="Times New Roman" w:hAnsi="Courier New" w:cs="Courier New"/>
+          <w:sz w:val="20"/>
+          <w:szCs w:val="20"/>
+        </w:rPr>
+        <w:t xml:space="preserve"> Projects/BcSolGWAS/data/Annotate/Domestication_TopSNPs_SegLong_trueMAF20_10NA_FORPERL.txt -f Projects/</w:t>
+      </w:r>
+      <w:proofErr w:type="spellStart"/>
+      <w:r>
+        <w:rPr>
+          <w:rFonts w:ascii="Courier New" w:eastAsia="Times New Roman" w:hAnsi="Courier New" w:cs="Courier New"/>
+          <w:sz w:val="20"/>
+          <w:szCs w:val="20"/>
+        </w:rPr>
+        <w:t>BcSolGWAS</w:t>
+      </w:r>
+      <w:proofErr w:type="spellEnd"/>
+      <w:r>
+        <w:rPr>
+          <w:rFonts w:ascii="Courier New" w:eastAsia="Times New Roman" w:hAnsi="Courier New" w:cs="Courier New"/>
+          <w:sz w:val="20"/>
+          <w:szCs w:val="20"/>
+        </w:rPr>
+        <w:t>/data/Annotate/suziT4.fasta -g Projects/</w:t>
+      </w:r>
+      <w:proofErr w:type="spellStart"/>
+      <w:r>
+        <w:rPr>
+          <w:rFonts w:ascii="Courier New" w:eastAsia="Times New Roman" w:hAnsi="Courier New" w:cs="Courier New"/>
+          <w:sz w:val="20"/>
+          <w:szCs w:val="20"/>
+        </w:rPr>
+        <w:t>BcSolGWAS</w:t>
+      </w:r>
+      <w:proofErr w:type="spellEnd"/>
+      <w:r>
+        <w:rPr>
+          <w:rFonts w:ascii="Courier New" w:eastAsia="Times New Roman" w:hAnsi="Courier New" w:cs="Courier New"/>
+          <w:sz w:val="20"/>
+          <w:szCs w:val="20"/>
+        </w:rPr>
+        <w:t>/data/Annotate/</w:t>
+      </w:r>
+      <w:proofErr w:type="spellStart"/>
+      <w:r>
+        <w:rPr>
+          <w:rFonts w:ascii="Courier New" w:eastAsia="Times New Roman" w:hAnsi="Courier New" w:cs="Courier New"/>
+          <w:sz w:val="20"/>
+          <w:szCs w:val="20"/>
+        </w:rPr>
+        <w:t>genes_Chromosome.gtf</w:t>
+      </w:r>
+      <w:proofErr w:type="spellEnd"/>
     </w:p>
     <w:p>
       <w:pPr>
@@ -332,13 +637,52 @@
           <w:szCs w:val="20"/>
         </w:rPr>
       </w:pPr>
-      <w:r>
-        <w:rPr>
-          <w:rFonts w:ascii="Courier New" w:eastAsia="Times New Roman" w:hAnsi="Courier New" w:cs="Courier New"/>
-          <w:sz w:val="20"/>
-          <w:szCs w:val="20"/>
-        </w:rPr>
-        <w:t>perl Programs/SNPdat_package_v1.0.5/SNPdat_v1.0.5.pl -i Projects/BcSolGWAS/data/</w:t>
+      <w:bookmarkStart w:id="0" w:name="_GoBack"/>
+      <w:proofErr w:type="spellStart"/>
+      <w:proofErr w:type="gramStart"/>
+      <w:r>
+        <w:rPr>
+          <w:rFonts w:ascii="Courier New" w:eastAsia="Times New Roman" w:hAnsi="Courier New" w:cs="Courier New"/>
+          <w:sz w:val="20"/>
+          <w:szCs w:val="20"/>
+        </w:rPr>
+        <w:t>perl</w:t>
+      </w:r>
+      <w:proofErr w:type="spellEnd"/>
+      <w:proofErr w:type="gramEnd"/>
+      <w:r>
+        <w:rPr>
+          <w:rFonts w:ascii="Courier New" w:eastAsia="Times New Roman" w:hAnsi="Courier New" w:cs="Courier New"/>
+          <w:sz w:val="20"/>
+          <w:szCs w:val="20"/>
+        </w:rPr>
+        <w:t xml:space="preserve"> Programs/SNPdat_package_v1.0.5/SNPdat_v1.0.5.pl </w:t>
+      </w:r>
+      <w:r>
+        <w:rPr>
+          <w:rFonts w:ascii="Courier New" w:eastAsia="Times New Roman" w:hAnsi="Courier New" w:cs="Courier New"/>
+          <w:sz w:val="20"/>
+          <w:szCs w:val="20"/>
+        </w:rPr>
+        <w:t>-</w:t>
+      </w:r>
+      <w:proofErr w:type="spellStart"/>
+      <w:r>
+        <w:rPr>
+          <w:rFonts w:ascii="Courier New" w:eastAsia="Times New Roman" w:hAnsi="Courier New" w:cs="Courier New"/>
+          <w:sz w:val="20"/>
+          <w:szCs w:val="20"/>
+        </w:rPr>
+        <w:t>i</w:t>
+      </w:r>
+      <w:proofErr w:type="spellEnd"/>
+      <w:r>
+        <w:rPr>
+          <w:rFonts w:ascii="Courier New" w:eastAsia="Times New Roman" w:hAnsi="Courier New" w:cs="Courier New"/>
+          <w:sz w:val="20"/>
+          <w:szCs w:val="20"/>
+        </w:rPr>
+        <w:t xml:space="preserve"> Projects/BcSolGWAS/data/</w:t>
       </w:r>
       <w:r>
         <w:rPr>
@@ -354,8 +698,43 @@
           <w:sz w:val="20"/>
           <w:szCs w:val="20"/>
         </w:rPr>
-        <w:t>Annotate/Domestication_TopSNPs_SegLong_trueMAF20_10NA_FORPERL.txt -f Projects/BcSolGWAS/data/Annotate/suziT4.fasta -g Projects/BcSolGWAS/data/</w:t>
-      </w:r>
+        <w:t>Annotate/</w:t>
+      </w:r>
+      <w:r>
+        <w:rPr>
+          <w:rFonts w:ascii="Courier New" w:eastAsia="Times New Roman" w:hAnsi="Courier New" w:cs="Courier New"/>
+          <w:sz w:val="20"/>
+          <w:szCs w:val="20"/>
+        </w:rPr>
+        <w:t>12Plants_HiOverlapSNPs_trueMAF20_10NA_FORPERL</w:t>
+      </w:r>
+      <w:r>
+        <w:rPr>
+          <w:rFonts w:ascii="Courier New" w:eastAsia="Times New Roman" w:hAnsi="Courier New" w:cs="Courier New"/>
+          <w:sz w:val="20"/>
+          <w:szCs w:val="20"/>
+        </w:rPr>
+        <w:t>.txt -f Projects/</w:t>
+      </w:r>
+      <w:proofErr w:type="spellStart"/>
+      <w:r>
+        <w:rPr>
+          <w:rFonts w:ascii="Courier New" w:eastAsia="Times New Roman" w:hAnsi="Courier New" w:cs="Courier New"/>
+          <w:sz w:val="20"/>
+          <w:szCs w:val="20"/>
+        </w:rPr>
+        <w:t>BcSolGWAS</w:t>
+      </w:r>
+      <w:proofErr w:type="spellEnd"/>
+      <w:r>
+        <w:rPr>
+          <w:rFonts w:ascii="Courier New" w:eastAsia="Times New Roman" w:hAnsi="Courier New" w:cs="Courier New"/>
+          <w:sz w:val="20"/>
+          <w:szCs w:val="20"/>
+        </w:rPr>
+        <w:t>/data/</w:t>
+      </w:r>
+      <w:proofErr w:type="spellStart"/>
       <w:r>
         <w:rPr>
           <w:rFonts w:ascii="Courier New" w:eastAsia="Times New Roman" w:hAnsi="Courier New" w:cs="Courier New"/>
@@ -370,9 +749,73 @@
           <w:sz w:val="20"/>
           <w:szCs w:val="20"/>
         </w:rPr>
-        <w:t>Annotate/genes_Chromosome.gtf</w:t>
-      </w:r>
-    </w:p>
+        <w:t>Annotate</w:t>
+      </w:r>
+      <w:proofErr w:type="spellEnd"/>
+      <w:r>
+        <w:rPr>
+          <w:rFonts w:ascii="Courier New" w:eastAsia="Times New Roman" w:hAnsi="Courier New" w:cs="Courier New"/>
+          <w:sz w:val="20"/>
+          <w:szCs w:val="20"/>
+        </w:rPr>
+        <w:t>/suziT4.fasta -g Projects/</w:t>
+      </w:r>
+      <w:proofErr w:type="spellStart"/>
+      <w:r>
+        <w:rPr>
+          <w:rFonts w:ascii="Courier New" w:eastAsia="Times New Roman" w:hAnsi="Courier New" w:cs="Courier New"/>
+          <w:sz w:val="20"/>
+          <w:szCs w:val="20"/>
+        </w:rPr>
+        <w:t>BcSolGWAS</w:t>
+      </w:r>
+      <w:proofErr w:type="spellEnd"/>
+      <w:r>
+        <w:rPr>
+          <w:rFonts w:ascii="Courier New" w:eastAsia="Times New Roman" w:hAnsi="Courier New" w:cs="Courier New"/>
+          <w:sz w:val="20"/>
+          <w:szCs w:val="20"/>
+        </w:rPr>
+        <w:t>/data/</w:t>
+      </w:r>
+      <w:proofErr w:type="spellStart"/>
+      <w:r>
+        <w:rPr>
+          <w:rFonts w:ascii="Courier New" w:eastAsia="Times New Roman" w:hAnsi="Courier New" w:cs="Courier New"/>
+          <w:sz w:val="20"/>
+          <w:szCs w:val="20"/>
+        </w:rPr>
+        <w:t>SNPdat_</w:t>
+      </w:r>
+      <w:r>
+        <w:rPr>
+          <w:rFonts w:ascii="Courier New" w:eastAsia="Times New Roman" w:hAnsi="Courier New" w:cs="Courier New"/>
+          <w:sz w:val="20"/>
+          <w:szCs w:val="20"/>
+        </w:rPr>
+        <w:t>Annotate</w:t>
+      </w:r>
+      <w:proofErr w:type="spellEnd"/>
+      <w:r>
+        <w:rPr>
+          <w:rFonts w:ascii="Courier New" w:eastAsia="Times New Roman" w:hAnsi="Courier New" w:cs="Courier New"/>
+          <w:sz w:val="20"/>
+          <w:szCs w:val="20"/>
+        </w:rPr>
+        <w:t>/</w:t>
+      </w:r>
+      <w:proofErr w:type="spellStart"/>
+      <w:r>
+        <w:rPr>
+          <w:rFonts w:ascii="Courier New" w:eastAsia="Times New Roman" w:hAnsi="Courier New" w:cs="Courier New"/>
+          <w:sz w:val="20"/>
+          <w:szCs w:val="20"/>
+        </w:rPr>
+        <w:t>genes_Chromosome.gtf</w:t>
+      </w:r>
+      <w:proofErr w:type="spellEnd"/>
+    </w:p>
+    <w:bookmarkEnd w:id="0"/>
     <w:p>
       <w:pPr>
         <w:rPr>
@@ -386,8 +829,13 @@
     <w:p>
       <w:r>
         <w:lastRenderedPageBreak/>
-        <w:t>Optional usage: -o output_file</w:t>
-      </w:r>
+        <w:t xml:space="preserve">Optional usage: -o </w:t>
+      </w:r>
+      <w:proofErr w:type="spellStart"/>
+      <w:r>
+        <w:t>output_file</w:t>
+      </w:r>
+      <w:proofErr w:type="spellEnd"/>
     </w:p>
     <w:p>
       <w:hyperlink r:id="rId9" w:history="1">
@@ -415,12 +863,14 @@
         </w:rPr>
         <w:t>-</w:t>
       </w:r>
+      <w:proofErr w:type="spellStart"/>
       <w:r>
         <w:rPr>
           <w:b/>
         </w:rPr>
         <w:t>i</w:t>
       </w:r>
+      <w:proofErr w:type="spellEnd"/>
     </w:p>
     <w:p>
       <w:pPr>
@@ -431,14 +881,27 @@
           <w:color w:val="006600"/>
         </w:rPr>
       </w:pPr>
-      <w:r>
-        <w:t xml:space="preserve">tab-delimited input file: </w:t>
-      </w:r>
+      <w:proofErr w:type="gramStart"/>
+      <w:r>
+        <w:t>tab-delimited</w:t>
+      </w:r>
+      <w:proofErr w:type="gramEnd"/>
+      <w:r>
+        <w:t xml:space="preserve"> input file: </w:t>
+      </w:r>
+      <w:proofErr w:type="spellStart"/>
       <w:r>
         <w:rPr>
           <w:color w:val="006600"/>
         </w:rPr>
-        <w:t>chromosome_id    position    mutation</w:t>
+        <w:t>chromosome_id</w:t>
+      </w:r>
+      <w:proofErr w:type="spellEnd"/>
+      <w:r>
+        <w:rPr>
+          <w:color w:val="006600"/>
+        </w:rPr>
+        <w:t xml:space="preserve">    position    mutation</w:t>
       </w:r>
     </w:p>
     <w:p>
@@ -450,11 +913,19 @@
           <w:color w:val="006600"/>
         </w:rPr>
       </w:pPr>
+      <w:proofErr w:type="gramStart"/>
       <w:r>
         <w:rPr>
           <w:color w:val="006600"/>
         </w:rPr>
-        <w:t>must remove headers from file ***</w:t>
+        <w:t>must</w:t>
+      </w:r>
+      <w:proofErr w:type="gramEnd"/>
+      <w:r>
+        <w:rPr>
+          <w:color w:val="006600"/>
+        </w:rPr>
+        <w:t xml:space="preserve"> remove headers from file ***</w:t>
       </w:r>
     </w:p>
     <w:p>
@@ -466,12 +937,42 @@
           <w:color w:val="006600"/>
         </w:rPr>
       </w:pPr>
+      <w:proofErr w:type="gramStart"/>
       <w:r>
         <w:rPr>
           <w:color w:val="006600"/>
         </w:rPr>
-        <w:t>format: “chr1” in gtf, “Chromosome1” in fasta</w:t>
-      </w:r>
+        <w:t>format</w:t>
+      </w:r>
+      <w:proofErr w:type="gramEnd"/>
+      <w:r>
+        <w:rPr>
+          <w:color w:val="006600"/>
+        </w:rPr>
+        <w:t xml:space="preserve">: “chr1” in </w:t>
+      </w:r>
+      <w:proofErr w:type="spellStart"/>
+      <w:r>
+        <w:rPr>
+          <w:color w:val="006600"/>
+        </w:rPr>
+        <w:t>gtf</w:t>
+      </w:r>
+      <w:proofErr w:type="spellEnd"/>
+      <w:r>
+        <w:rPr>
+          <w:color w:val="006600"/>
+        </w:rPr>
+        <w:t xml:space="preserve">, “Chromosome1” in </w:t>
+      </w:r>
+      <w:proofErr w:type="spellStart"/>
+      <w:r>
+        <w:rPr>
+          <w:color w:val="006600"/>
+        </w:rPr>
+        <w:t>fasta</w:t>
+      </w:r>
+      <w:proofErr w:type="spellEnd"/>
     </w:p>
     <w:p>
       <w:pPr>
@@ -541,6 +1042,7 @@
         <w:shd w:val="clear" w:color="auto" w:fill="FFFFFF"/>
         <w:spacing w:before="150" w:after="150"/>
       </w:pPr>
+      <w:proofErr w:type="gramStart"/>
       <w:r>
         <w:rPr>
           <w:rFonts w:ascii="Arial" w:hAnsi="Arial" w:cs="Arial"/>
@@ -549,8 +1051,9 @@
           <w:szCs w:val="19"/>
           <w:shd w:val="clear" w:color="auto" w:fill="FFFFFF"/>
         </w:rPr>
-        <w:t>the T4 reference fasta file.</w:t>
-      </w:r>
+        <w:t>the</w:t>
+      </w:r>
+      <w:proofErr w:type="gramEnd"/>
       <w:r>
         <w:rPr>
           <w:rFonts w:ascii="Arial" w:hAnsi="Arial" w:cs="Arial"/>
@@ -559,8 +1062,52 @@
           <w:szCs w:val="19"/>
           <w:shd w:val="clear" w:color="auto" w:fill="FFFFFF"/>
         </w:rPr>
-        <w:t xml:space="preserve"> FULL GENOME.</w:t>
-      </w:r>
+        <w:t xml:space="preserve"> T4 reference </w:t>
+      </w:r>
+      <w:proofErr w:type="spellStart"/>
+      <w:r>
+        <w:rPr>
+          <w:rFonts w:ascii="Arial" w:hAnsi="Arial" w:cs="Arial"/>
+          <w:color w:val="222222"/>
+          <w:sz w:val="19"/>
+          <w:szCs w:val="19"/>
+          <w:shd w:val="clear" w:color="auto" w:fill="FFFFFF"/>
+        </w:rPr>
+        <w:t>fasta</w:t>
+      </w:r>
+      <w:proofErr w:type="spellEnd"/>
+      <w:r>
+        <w:rPr>
+          <w:rFonts w:ascii="Arial" w:hAnsi="Arial" w:cs="Arial"/>
+          <w:color w:val="222222"/>
+          <w:sz w:val="19"/>
+          <w:szCs w:val="19"/>
+          <w:shd w:val="clear" w:color="auto" w:fill="FFFFFF"/>
+        </w:rPr>
+        <w:t xml:space="preserve"> file.</w:t>
+      </w:r>
+      <w:r>
+        <w:rPr>
+          <w:rFonts w:ascii="Arial" w:hAnsi="Arial" w:cs="Arial"/>
+          <w:color w:val="222222"/>
+          <w:sz w:val="19"/>
+          <w:szCs w:val="19"/>
+          <w:shd w:val="clear" w:color="auto" w:fill="FFFFFF"/>
+        </w:rPr>
+        <w:t xml:space="preserve"> </w:t>
+      </w:r>
+      <w:proofErr w:type="gramStart"/>
+      <w:r>
+        <w:rPr>
+          <w:rFonts w:ascii="Arial" w:hAnsi="Arial" w:cs="Arial"/>
+          <w:color w:val="222222"/>
+          <w:sz w:val="19"/>
+          <w:szCs w:val="19"/>
+          <w:shd w:val="clear" w:color="auto" w:fill="FFFFFF"/>
+        </w:rPr>
+        <w:t>FULL GENOME.</w:t>
+      </w:r>
+      <w:proofErr w:type="gramEnd"/>
     </w:p>
     <w:p>
       <w:pPr>
@@ -595,7 +1142,15 @@
         <w:spacing w:before="150" w:after="150"/>
       </w:pPr>
       <w:r>
-        <w:t>Projects/BcSolGWAS/data/Annotate/</w:t>
+        <w:t>Projects/</w:t>
+      </w:r>
+      <w:proofErr w:type="spellStart"/>
+      <w:r>
+        <w:t>BcSolGWAS</w:t>
+      </w:r>
+      <w:proofErr w:type="spellEnd"/>
+      <w:r>
+        <w:t>/data/Annotate/</w:t>
       </w:r>
       <w:r>
         <w:t>suziT4.fasta</w:t>
@@ -630,7 +1185,21 @@
         <w:rPr>
           <w:b/>
         </w:rPr>
-        <w:t>The gtf file</w:t>
+        <w:t xml:space="preserve">The </w:t>
+      </w:r>
+      <w:proofErr w:type="spellStart"/>
+      <w:r>
+        <w:rPr>
+          <w:b/>
+        </w:rPr>
+        <w:t>gtf</w:t>
+      </w:r>
+      <w:proofErr w:type="spellEnd"/>
+      <w:r>
+        <w:rPr>
+          <w:b/>
+        </w:rPr>
+        <w:t xml:space="preserve"> file</w:t>
       </w:r>
     </w:p>
     <w:p>
@@ -667,11 +1236,21 @@
     </w:p>
     <w:p>
       <w:r>
-        <w:t>Projects/BcSolGWAS/data/Annotate/</w:t>
-      </w:r>
+        <w:t>Projects/</w:t>
+      </w:r>
+      <w:proofErr w:type="spellStart"/>
+      <w:r>
+        <w:t>BcSolGWAS</w:t>
+      </w:r>
+      <w:proofErr w:type="spellEnd"/>
+      <w:r>
+        <w:t>/data/Annotate/</w:t>
+      </w:r>
+      <w:proofErr w:type="spellStart"/>
       <w:r>
         <w:t>genes.gtf</w:t>
       </w:r>
+      <w:proofErr w:type="spellEnd"/>
     </w:p>
     <w:p/>
     <w:p/>
@@ -689,11 +1268,19 @@
           <w:b/>
         </w:rPr>
       </w:pPr>
+      <w:proofErr w:type="spellStart"/>
       <w:r>
         <w:rPr>
           <w:b/>
         </w:rPr>
-        <w:t>Circos to draw circular genome plots</w:t>
+        <w:t>Circos</w:t>
+      </w:r>
+      <w:proofErr w:type="spellEnd"/>
+      <w:r>
+        <w:rPr>
+          <w:b/>
+        </w:rPr>
+        <w:t xml:space="preserve"> to draw circular genome plots</w:t>
       </w:r>
     </w:p>
     <w:p/>
@@ -704,7 +1291,15 @@
     </w:p>
     <w:p>
       <w:r>
-        <w:t>Email: botrydial/ botcynalide sequences</w:t>
+        <w:t xml:space="preserve">Email: botrydial/ </w:t>
+      </w:r>
+      <w:proofErr w:type="spellStart"/>
+      <w:r>
+        <w:t>botcynalide</w:t>
+      </w:r>
+      <w:proofErr w:type="spellEnd"/>
+      <w:r>
+        <w:t xml:space="preserve"> sequences</w:t>
       </w:r>
     </w:p>
     <w:sectPr>

</xml_diff>

<commit_message>
re-annotation of SNPs with gene and function info
</commit_message>
<xml_diff>
--- a/notes/coding/Methods for genome annotation and circle plots.docx
+++ b/notes/coding/Methods for genome annotation and circle plots.docx
@@ -637,26 +637,35 @@
           <w:szCs w:val="20"/>
         </w:rPr>
       </w:pPr>
+      <w:proofErr w:type="spellStart"/>
+      <w:proofErr w:type="gramStart"/>
+      <w:r>
+        <w:rPr>
+          <w:rFonts w:ascii="Courier New" w:eastAsia="Times New Roman" w:hAnsi="Courier New" w:cs="Courier New"/>
+          <w:sz w:val="20"/>
+          <w:szCs w:val="20"/>
+        </w:rPr>
+        <w:t>perl</w:t>
+      </w:r>
+      <w:proofErr w:type="spellEnd"/>
+      <w:proofErr w:type="gramEnd"/>
+      <w:r>
+        <w:rPr>
+          <w:rFonts w:ascii="Courier New" w:eastAsia="Times New Roman" w:hAnsi="Courier New" w:cs="Courier New"/>
+          <w:sz w:val="20"/>
+          <w:szCs w:val="20"/>
+        </w:rPr>
+        <w:t xml:space="preserve"> Programs/SNPdat_package_v1.0.5/SNP</w:t>
+      </w:r>
       <w:bookmarkStart w:id="0" w:name="_GoBack"/>
-      <w:proofErr w:type="spellStart"/>
-      <w:proofErr w:type="gramStart"/>
-      <w:r>
-        <w:rPr>
-          <w:rFonts w:ascii="Courier New" w:eastAsia="Times New Roman" w:hAnsi="Courier New" w:cs="Courier New"/>
-          <w:sz w:val="20"/>
-          <w:szCs w:val="20"/>
-        </w:rPr>
-        <w:t>perl</w:t>
-      </w:r>
-      <w:proofErr w:type="spellEnd"/>
-      <w:proofErr w:type="gramEnd"/>
-      <w:r>
-        <w:rPr>
-          <w:rFonts w:ascii="Courier New" w:eastAsia="Times New Roman" w:hAnsi="Courier New" w:cs="Courier New"/>
-          <w:sz w:val="20"/>
-          <w:szCs w:val="20"/>
-        </w:rPr>
-        <w:t xml:space="preserve"> Programs/SNPdat_package_v1.0.5/SNPdat_v1.0.5.pl </w:t>
+      <w:bookmarkEnd w:id="0"/>
+      <w:r>
+        <w:rPr>
+          <w:rFonts w:ascii="Courier New" w:eastAsia="Times New Roman" w:hAnsi="Courier New" w:cs="Courier New"/>
+          <w:sz w:val="20"/>
+          <w:szCs w:val="20"/>
+        </w:rPr>
+        <w:t xml:space="preserve">dat_v1.0.5.pl </w:t>
       </w:r>
       <w:r>
         <w:rPr>
@@ -706,15 +715,26 @@
           <w:sz w:val="20"/>
           <w:szCs w:val="20"/>
         </w:rPr>
-        <w:t>12Plants_HiOverlapSNPs_trueMAF20_10NA_FORPERL</w:t>
-      </w:r>
-      <w:r>
-        <w:rPr>
-          <w:rFonts w:ascii="Courier New" w:eastAsia="Times New Roman" w:hAnsi="Courier New" w:cs="Courier New"/>
-          <w:sz w:val="20"/>
-          <w:szCs w:val="20"/>
-        </w:rPr>
-        <w:t>.txt -f Projects/</w:t>
+        <w:t>MyAnnot</w:t>
+      </w:r>
+      <w:r>
+        <w:t>s/</w:t>
+      </w:r>
+      <w:r>
+        <w:rPr>
+          <w:rFonts w:ascii="Courier New" w:eastAsia="Times New Roman" w:hAnsi="Courier New" w:cs="Courier New"/>
+          <w:sz w:val="20"/>
+          <w:szCs w:val="20"/>
+        </w:rPr>
+        <w:t>plant12snp.HO.FORPERL.txt</w:t>
+      </w:r>
+      <w:r>
+        <w:rPr>
+          <w:rFonts w:ascii="Courier New" w:eastAsia="Times New Roman" w:hAnsi="Courier New" w:cs="Courier New"/>
+          <w:sz w:val="20"/>
+          <w:szCs w:val="20"/>
+        </w:rPr>
+        <w:t xml:space="preserve"> -f Projects/</w:t>
       </w:r>
       <w:proofErr w:type="spellStart"/>
       <w:r>
@@ -815,7 +835,6 @@
       </w:r>
       <w:proofErr w:type="spellEnd"/>
     </w:p>
-    <w:bookmarkEnd w:id="0"/>
     <w:p>
       <w:pPr>
         <w:rPr>
@@ -1253,8 +1272,6 @@
       <w:proofErr w:type="spellEnd"/>
     </w:p>
     <w:p/>
-    <w:p/>
-    <w:p/>
     <w:p>
       <w:pPr>
         <w:rPr>
@@ -1283,7 +1300,6 @@
         <w:t xml:space="preserve"> to draw circular genome plots</w:t>
       </w:r>
     </w:p>
-    <w:p/>
     <w:p>
       <w:r>
         <w:t>For botrydial primer development for PCR genotyping:</w:t>

</xml_diff>